<commit_message>
correccion del documento principal
</commit_message>
<xml_diff>
--- a/Documentos/PETAPP_PGC_01.docx.docx
+++ b/Documentos/PETAPP_PGC_01.docx.docx
@@ -513,8 +513,6 @@
             <w:r>
               <w:t>: RACI (esta adjunto con el proyecto, ya no es una imagen), diagrama Entidad Relación&gt;</w:t>
             </w:r>
-            <w:bookmarkStart w:id="1" w:name="_GoBack"/>
-            <w:bookmarkEnd w:id="1"/>
           </w:p>
         </w:tc>
         <w:tc>
@@ -1129,8 +1127,8 @@
       <w:pPr>
         <w:pStyle w:val="Ttulo"/>
       </w:pPr>
-      <w:bookmarkStart w:id="2" w:name="h.30j0zll" w:colFirst="0" w:colLast="0"/>
-      <w:bookmarkEnd w:id="2"/>
+      <w:bookmarkStart w:id="1" w:name="h.30j0zll" w:colFirst="0" w:colLast="0"/>
+      <w:bookmarkEnd w:id="1"/>
       <w:r>
         <w:lastRenderedPageBreak/>
         <w:t xml:space="preserve">Plan de Gestión de la Configuración </w:t>
@@ -1145,8 +1143,8 @@
           <w:numId w:val="9"/>
         </w:numPr>
       </w:pPr>
-      <w:bookmarkStart w:id="3" w:name="h.1fob9te" w:colFirst="0" w:colLast="0"/>
-      <w:bookmarkEnd w:id="3"/>
+      <w:bookmarkStart w:id="2" w:name="h.1fob9te" w:colFirst="0" w:colLast="0"/>
+      <w:bookmarkEnd w:id="2"/>
       <w:r>
         <w:t>Introducción</w:t>
       </w:r>
@@ -1156,8 +1154,8 @@
         <w:pStyle w:val="Ttulo2"/>
         <w:keepNext w:val="0"/>
       </w:pPr>
-      <w:bookmarkStart w:id="4" w:name="h.3znysh7" w:colFirst="0" w:colLast="0"/>
-      <w:bookmarkEnd w:id="4"/>
+      <w:bookmarkStart w:id="3" w:name="h.3znysh7" w:colFirst="0" w:colLast="0"/>
+      <w:bookmarkEnd w:id="3"/>
       <w:r>
         <w:t>Propósito del Documento</w:t>
       </w:r>
@@ -1206,8 +1204,8 @@
         <w:pStyle w:val="Ttulo2"/>
         <w:keepNext w:val="0"/>
       </w:pPr>
-      <w:bookmarkStart w:id="5" w:name="h.2et92p0" w:colFirst="0" w:colLast="0"/>
-      <w:bookmarkEnd w:id="5"/>
+      <w:bookmarkStart w:id="4" w:name="h.2et92p0" w:colFirst="0" w:colLast="0"/>
+      <w:bookmarkEnd w:id="4"/>
       <w:r>
         <w:t xml:space="preserve">Definiciones y acrónimos. </w:t>
       </w:r>
@@ -1241,8 +1239,8 @@
           <w:b w:val="0"/>
         </w:rPr>
       </w:pPr>
-      <w:bookmarkStart w:id="6" w:name="h.tyjcwt" w:colFirst="0" w:colLast="0"/>
-      <w:bookmarkEnd w:id="6"/>
+      <w:bookmarkStart w:id="5" w:name="h.tyjcwt" w:colFirst="0" w:colLast="0"/>
+      <w:bookmarkEnd w:id="5"/>
       <w:r>
         <w:rPr>
           <w:rFonts w:ascii="Times New Roman" w:eastAsia="Times New Roman" w:hAnsi="Times New Roman" w:cs="Times New Roman"/>
@@ -1694,8 +1692,8 @@
         <w:pStyle w:val="Ttulo2"/>
         <w:keepNext w:val="0"/>
       </w:pPr>
-      <w:bookmarkStart w:id="7" w:name="h.3dy6vkm" w:colFirst="0" w:colLast="0"/>
-      <w:bookmarkEnd w:id="7"/>
+      <w:bookmarkStart w:id="6" w:name="h.3dy6vkm" w:colFirst="0" w:colLast="0"/>
+      <w:bookmarkEnd w:id="6"/>
       <w:r>
         <w:t xml:space="preserve">Organización, Responsabilidades </w:t>
       </w:r>
@@ -2114,8 +2112,8 @@
         <w:pStyle w:val="Ttulo2"/>
         <w:keepNext w:val="0"/>
       </w:pPr>
-      <w:bookmarkStart w:id="8" w:name="h.1t3h5sf" w:colFirst="0" w:colLast="0"/>
-      <w:bookmarkEnd w:id="8"/>
+      <w:bookmarkStart w:id="7" w:name="h.1t3h5sf" w:colFirst="0" w:colLast="0"/>
+      <w:bookmarkEnd w:id="7"/>
       <w:r>
         <w:t xml:space="preserve">Tools, </w:t>
       </w:r>
@@ -3263,8 +3261,8 @@
       </w:tr>
     </w:tbl>
     <w:p>
-      <w:bookmarkStart w:id="9" w:name="h.8kcmser3rwgg" w:colFirst="0" w:colLast="0"/>
-      <w:bookmarkEnd w:id="9"/>
+      <w:bookmarkStart w:id="8" w:name="h.8kcmser3rwgg" w:colFirst="0" w:colLast="0"/>
+      <w:bookmarkEnd w:id="8"/>
     </w:p>
     <w:p>
       <w:pPr>
@@ -3274,8 +3272,8 @@
           <w:numId w:val="9"/>
         </w:numPr>
       </w:pPr>
-      <w:bookmarkStart w:id="10" w:name="h.4d34og8" w:colFirst="0" w:colLast="0"/>
-      <w:bookmarkEnd w:id="10"/>
+      <w:bookmarkStart w:id="9" w:name="h.4d34og8" w:colFirst="0" w:colLast="0"/>
+      <w:bookmarkEnd w:id="9"/>
       <w:r>
         <w:t>Gestión de la configuración</w:t>
       </w:r>
@@ -3285,8 +3283,8 @@
         <w:pStyle w:val="Ttulo2"/>
         <w:keepNext w:val="0"/>
       </w:pPr>
-      <w:bookmarkStart w:id="11" w:name="h.2s8eyo1" w:colFirst="0" w:colLast="0"/>
-      <w:bookmarkEnd w:id="11"/>
+      <w:bookmarkStart w:id="10" w:name="h.2s8eyo1" w:colFirst="0" w:colLast="0"/>
+      <w:bookmarkEnd w:id="10"/>
       <w:r>
         <w:t>Identificación de la configuración</w:t>
       </w:r>
@@ -3296,8 +3294,8 @@
         <w:pStyle w:val="Ttulo3"/>
         <w:keepNext w:val="0"/>
       </w:pPr>
-      <w:bookmarkStart w:id="12" w:name="h.17dp8vu" w:colFirst="0" w:colLast="0"/>
-      <w:bookmarkEnd w:id="12"/>
+      <w:bookmarkStart w:id="11" w:name="h.17dp8vu" w:colFirst="0" w:colLast="0"/>
+      <w:bookmarkEnd w:id="11"/>
       <w:r>
         <w:t xml:space="preserve">Estándar de nomenclatura </w:t>
       </w:r>
@@ -3419,8 +3417,8 @@
         <w:pStyle w:val="Ttulo3"/>
         <w:keepNext w:val="0"/>
       </w:pPr>
-      <w:bookmarkStart w:id="13" w:name="h.r2dhv8miaeh7" w:colFirst="0" w:colLast="0"/>
-      <w:bookmarkEnd w:id="13"/>
+      <w:bookmarkStart w:id="12" w:name="h.r2dhv8miaeh7" w:colFirst="0" w:colLast="0"/>
+      <w:bookmarkEnd w:id="12"/>
       <w:r>
         <w:t xml:space="preserve">Elementos de gestión de la Configuración </w:t>
       </w:r>
@@ -4125,6 +4123,9 @@
             <w:r>
               <w:t>PETAPP_RACI</w:t>
             </w:r>
+            <w:r>
+              <w:t>_01</w:t>
+            </w:r>
           </w:p>
         </w:tc>
         <w:tc>
@@ -4166,8 +4167,8 @@
         <w:pStyle w:val="Ttulo3"/>
         <w:keepNext w:val="0"/>
       </w:pPr>
-      <w:bookmarkStart w:id="14" w:name="h.26in1rg" w:colFirst="0" w:colLast="0"/>
-      <w:bookmarkEnd w:id="14"/>
+      <w:bookmarkStart w:id="13" w:name="h.26in1rg" w:colFirst="0" w:colLast="0"/>
+      <w:bookmarkEnd w:id="13"/>
       <w:r>
         <w:t xml:space="preserve">Roles y Responsabilidades </w:t>
       </w:r>
@@ -4182,48 +4183,10 @@
           <w:noProof/>
           <w:lang w:val="es-ES" w:eastAsia="es-ES"/>
         </w:rPr>
-        <w:drawing>
-          <wp:inline distT="0" distB="0" distL="0" distR="0">
-            <wp:extent cx="5943600" cy="2967355"/>
-            <wp:effectExtent l="0" t="0" r="0" b="4445"/>
-            <wp:docPr id="6" name="0 Imagen"/>
-            <wp:cNvGraphicFramePr>
-              <a:graphicFrameLocks xmlns:a="http://schemas.openxmlformats.org/drawingml/2006/main" noChangeAspect="1"/>
-            </wp:cNvGraphicFramePr>
-            <a:graphic xmlns:a="http://schemas.openxmlformats.org/drawingml/2006/main">
-              <a:graphicData uri="http://schemas.openxmlformats.org/drawingml/2006/picture">
-                <pic:pic xmlns:pic="http://schemas.openxmlformats.org/drawingml/2006/picture">
-                  <pic:nvPicPr>
-                    <pic:cNvPr id="0" name="new.png"/>
-                    <pic:cNvPicPr/>
-                  </pic:nvPicPr>
-                  <pic:blipFill>
-                    <a:blip r:embed="rId11">
-                      <a:extLst>
-                        <a:ext uri="{28A0092B-C50C-407E-A947-70E740481C1C}">
-                          <a14:useLocalDpi xmlns:a14="http://schemas.microsoft.com/office/drawing/2010/main" val="0"/>
-                        </a:ext>
-                      </a:extLst>
-                    </a:blip>
-                    <a:stretch>
-                      <a:fillRect/>
-                    </a:stretch>
-                  </pic:blipFill>
-                  <pic:spPr>
-                    <a:xfrm>
-                      <a:off x="0" y="0"/>
-                      <a:ext cx="5943600" cy="2967355"/>
-                    </a:xfrm>
-                    <a:prstGeom prst="rect">
-                      <a:avLst/>
-                    </a:prstGeom>
-                  </pic:spPr>
-                </pic:pic>
-              </a:graphicData>
-            </a:graphic>
-          </wp:inline>
-        </w:drawing>
-      </w:r>
+        <w:t>Archivoadjunto.</w:t>
+      </w:r>
+      <w:bookmarkStart w:id="14" w:name="_GoBack"/>
+      <w:bookmarkEnd w:id="14"/>
     </w:p>
     <w:p>
       <w:pPr>
@@ -4299,7 +4262,6 @@
       <w:bookmarkStart w:id="18" w:name="h.44sinio" w:colFirst="0" w:colLast="0"/>
       <w:bookmarkEnd w:id="18"/>
       <w:r>
-        <w:lastRenderedPageBreak/>
         <w:t xml:space="preserve">Comité de control de Cambios. </w:t>
       </w:r>
     </w:p>
@@ -4505,12 +4467,12 @@
       </w:r>
     </w:p>
     <w:sectPr>
-      <w:headerReference w:type="even" r:id="rId12"/>
-      <w:headerReference w:type="default" r:id="rId13"/>
-      <w:footerReference w:type="even" r:id="rId14"/>
-      <w:footerReference w:type="default" r:id="rId15"/>
-      <w:headerReference w:type="first" r:id="rId16"/>
-      <w:footerReference w:type="first" r:id="rId17"/>
+      <w:headerReference w:type="even" r:id="rId11"/>
+      <w:headerReference w:type="default" r:id="rId12"/>
+      <w:footerReference w:type="even" r:id="rId13"/>
+      <w:footerReference w:type="default" r:id="rId14"/>
+      <w:headerReference w:type="first" r:id="rId15"/>
+      <w:footerReference w:type="first" r:id="rId16"/>
       <w:pgSz w:w="12240" w:h="15840"/>
       <w:pgMar w:top="1440" w:right="1440" w:bottom="1440" w:left="1440" w:header="720" w:footer="720" w:gutter="0"/>
       <w:pgNumType w:start="1"/>
@@ -4572,7 +4534,7 @@
       <w:rPr>
         <w:noProof/>
       </w:rPr>
-      <w:t>2</w:t>
+      <w:t>8</w:t>
     </w:r>
     <w:r>
       <w:fldChar w:fldCharType="end"/>

</xml_diff>

<commit_message>
Agregando historias de usuario para el 2do sprint
</commit_message>
<xml_diff>
--- a/Documentos/PETAPP_PGC_01.docx.docx
+++ b/Documentos/PETAPP_PGC_01.docx.docx
@@ -54,8 +54,6 @@
         </w:rPr>
         <w:t>4</w:t>
       </w:r>
-      <w:bookmarkStart w:id="0" w:name="_GoBack"/>
-      <w:bookmarkEnd w:id="0"/>
       <w:r>
         <w:rPr>
           <w:sz w:val="28"/>
@@ -450,8 +448,8 @@
               <w:keepLines/>
               <w:spacing w:after="120"/>
             </w:pPr>
-            <w:bookmarkStart w:id="1" w:name="h.gjdgxs" w:colFirst="0" w:colLast="0"/>
-            <w:bookmarkEnd w:id="1"/>
+            <w:bookmarkStart w:id="0" w:name="h.gjdgxs" w:colFirst="0" w:colLast="0"/>
+            <w:bookmarkEnd w:id="0"/>
             <w:r>
               <w:t>&lt;Se actualizaron elementos de gestión de la configuración&gt;</w:t>
             </w:r>
@@ -1143,8 +1141,8 @@
       <w:pPr>
         <w:pStyle w:val="Ttulo"/>
       </w:pPr>
-      <w:bookmarkStart w:id="2" w:name="h.30j0zll" w:colFirst="0" w:colLast="0"/>
-      <w:bookmarkEnd w:id="2"/>
+      <w:bookmarkStart w:id="1" w:name="h.30j0zll" w:colFirst="0" w:colLast="0"/>
+      <w:bookmarkEnd w:id="1"/>
       <w:r>
         <w:lastRenderedPageBreak/>
         <w:t xml:space="preserve">Plan de Gestión de la Configuración </w:t>
@@ -1159,8 +1157,8 @@
           <w:numId w:val="9"/>
         </w:numPr>
       </w:pPr>
-      <w:bookmarkStart w:id="3" w:name="h.1fob9te" w:colFirst="0" w:colLast="0"/>
-      <w:bookmarkEnd w:id="3"/>
+      <w:bookmarkStart w:id="2" w:name="h.1fob9te" w:colFirst="0" w:colLast="0"/>
+      <w:bookmarkEnd w:id="2"/>
       <w:r>
         <w:t>Introducción</w:t>
       </w:r>
@@ -1170,8 +1168,8 @@
         <w:pStyle w:val="Ttulo2"/>
         <w:keepNext w:val="0"/>
       </w:pPr>
-      <w:bookmarkStart w:id="4" w:name="h.3znysh7" w:colFirst="0" w:colLast="0"/>
-      <w:bookmarkEnd w:id="4"/>
+      <w:bookmarkStart w:id="3" w:name="h.3znysh7" w:colFirst="0" w:colLast="0"/>
+      <w:bookmarkEnd w:id="3"/>
       <w:r>
         <w:t>Propósito del Documento</w:t>
       </w:r>
@@ -1220,8 +1218,8 @@
         <w:pStyle w:val="Ttulo2"/>
         <w:keepNext w:val="0"/>
       </w:pPr>
-      <w:bookmarkStart w:id="5" w:name="h.2et92p0" w:colFirst="0" w:colLast="0"/>
-      <w:bookmarkEnd w:id="5"/>
+      <w:bookmarkStart w:id="4" w:name="h.2et92p0" w:colFirst="0" w:colLast="0"/>
+      <w:bookmarkEnd w:id="4"/>
       <w:r>
         <w:t xml:space="preserve">Definiciones y acrónimos. </w:t>
       </w:r>
@@ -1255,8 +1253,8 @@
           <w:b w:val="0"/>
         </w:rPr>
       </w:pPr>
-      <w:bookmarkStart w:id="6" w:name="h.tyjcwt" w:colFirst="0" w:colLast="0"/>
-      <w:bookmarkEnd w:id="6"/>
+      <w:bookmarkStart w:id="5" w:name="h.tyjcwt" w:colFirst="0" w:colLast="0"/>
+      <w:bookmarkEnd w:id="5"/>
       <w:r>
         <w:rPr>
           <w:rFonts w:ascii="Times New Roman" w:eastAsia="Times New Roman" w:hAnsi="Times New Roman" w:cs="Times New Roman"/>
@@ -1708,8 +1706,8 @@
         <w:pStyle w:val="Ttulo2"/>
         <w:keepNext w:val="0"/>
       </w:pPr>
-      <w:bookmarkStart w:id="7" w:name="h.3dy6vkm" w:colFirst="0" w:colLast="0"/>
-      <w:bookmarkEnd w:id="7"/>
+      <w:bookmarkStart w:id="6" w:name="h.3dy6vkm" w:colFirst="0" w:colLast="0"/>
+      <w:bookmarkEnd w:id="6"/>
       <w:r>
         <w:t xml:space="preserve">Organización, Responsabilidades </w:t>
       </w:r>
@@ -2128,8 +2126,8 @@
         <w:pStyle w:val="Ttulo2"/>
         <w:keepNext w:val="0"/>
       </w:pPr>
-      <w:bookmarkStart w:id="8" w:name="h.1t3h5sf" w:colFirst="0" w:colLast="0"/>
-      <w:bookmarkEnd w:id="8"/>
+      <w:bookmarkStart w:id="7" w:name="h.1t3h5sf" w:colFirst="0" w:colLast="0"/>
+      <w:bookmarkEnd w:id="7"/>
       <w:r>
         <w:t xml:space="preserve">Tools, </w:t>
       </w:r>
@@ -3277,8 +3275,8 @@
       </w:tr>
     </w:tbl>
     <w:p>
-      <w:bookmarkStart w:id="9" w:name="h.8kcmser3rwgg" w:colFirst="0" w:colLast="0"/>
-      <w:bookmarkEnd w:id="9"/>
+      <w:bookmarkStart w:id="8" w:name="h.8kcmser3rwgg" w:colFirst="0" w:colLast="0"/>
+      <w:bookmarkEnd w:id="8"/>
     </w:p>
     <w:p>
       <w:pPr>
@@ -3288,8 +3286,8 @@
           <w:numId w:val="9"/>
         </w:numPr>
       </w:pPr>
-      <w:bookmarkStart w:id="10" w:name="h.4d34og8" w:colFirst="0" w:colLast="0"/>
-      <w:bookmarkEnd w:id="10"/>
+      <w:bookmarkStart w:id="9" w:name="h.4d34og8" w:colFirst="0" w:colLast="0"/>
+      <w:bookmarkEnd w:id="9"/>
       <w:r>
         <w:t>Gestión de la configuración</w:t>
       </w:r>
@@ -3299,8 +3297,8 @@
         <w:pStyle w:val="Ttulo2"/>
         <w:keepNext w:val="0"/>
       </w:pPr>
-      <w:bookmarkStart w:id="11" w:name="h.2s8eyo1" w:colFirst="0" w:colLast="0"/>
-      <w:bookmarkEnd w:id="11"/>
+      <w:bookmarkStart w:id="10" w:name="h.2s8eyo1" w:colFirst="0" w:colLast="0"/>
+      <w:bookmarkEnd w:id="10"/>
       <w:r>
         <w:t>Identificación de la configuración</w:t>
       </w:r>
@@ -3310,8 +3308,8 @@
         <w:pStyle w:val="Ttulo3"/>
         <w:keepNext w:val="0"/>
       </w:pPr>
-      <w:bookmarkStart w:id="12" w:name="h.17dp8vu" w:colFirst="0" w:colLast="0"/>
-      <w:bookmarkEnd w:id="12"/>
+      <w:bookmarkStart w:id="11" w:name="h.17dp8vu" w:colFirst="0" w:colLast="0"/>
+      <w:bookmarkEnd w:id="11"/>
       <w:r>
         <w:t xml:space="preserve">Estándar de nomenclatura </w:t>
       </w:r>
@@ -3472,8 +3470,8 @@
         <w:pStyle w:val="Ttulo3"/>
         <w:keepNext w:val="0"/>
       </w:pPr>
-      <w:bookmarkStart w:id="13" w:name="h.r2dhv8miaeh7" w:colFirst="0" w:colLast="0"/>
-      <w:bookmarkEnd w:id="13"/>
+      <w:bookmarkStart w:id="12" w:name="h.r2dhv8miaeh7" w:colFirst="0" w:colLast="0"/>
+      <w:bookmarkEnd w:id="12"/>
       <w:r>
         <w:t xml:space="preserve">Elementos de gestión de la Configuración </w:t>
       </w:r>
@@ -3498,15 +3496,13 @@
         <w:t>3) Especificación</w:t>
       </w:r>
       <w:r>
-        <w:t xml:space="preserve"> de requisitos: Cualquier PC con </w:t>
-      </w:r>
-      <w:proofErr w:type="spellStart"/>
-      <w:r>
-        <w:t>con</w:t>
-      </w:r>
-      <w:proofErr w:type="spellEnd"/>
-      <w:r>
-        <w:t xml:space="preserve"> conexión a internet. </w:t>
+        <w:t xml:space="preserve"> </w:t>
+      </w:r>
+      <w:r>
+        <w:t xml:space="preserve">de requisitos: Cualquier PC con </w:t>
+      </w:r>
+      <w:r>
+        <w:t xml:space="preserve">conexión a internet. </w:t>
       </w:r>
       <w:r>
         <w:br/>
@@ -4140,6 +4136,8 @@
             <w:r>
               <w:t>Las historias de usuario definidas</w:t>
             </w:r>
+            <w:bookmarkStart w:id="13" w:name="_GoBack"/>
+            <w:bookmarkEnd w:id="13"/>
           </w:p>
         </w:tc>
         <w:tc>
@@ -4687,7 +4685,7 @@
       <w:rPr>
         <w:noProof/>
       </w:rPr>
-      <w:t>1</w:t>
+      <w:t>8</w:t>
     </w:r>
     <w:r>
       <w:fldChar w:fldCharType="end"/>
@@ -6172,7 +6170,9 @@
       <w:tblStyleRowBandSize w:val="1"/>
       <w:tblStyleColBandSize w:val="1"/>
       <w:tblCellMar>
+        <w:top w:w="0" w:type="dxa"/>
         <w:left w:w="115" w:type="dxa"/>
+        <w:bottom w:w="0" w:type="dxa"/>
         <w:right w:w="115" w:type="dxa"/>
       </w:tblCellMar>
     </w:tblPr>
@@ -6183,7 +6183,9 @@
       <w:tblStyleRowBandSize w:val="1"/>
       <w:tblStyleColBandSize w:val="1"/>
       <w:tblCellMar>
+        <w:top w:w="0" w:type="dxa"/>
         <w:left w:w="115" w:type="dxa"/>
+        <w:bottom w:w="0" w:type="dxa"/>
         <w:right w:w="115" w:type="dxa"/>
       </w:tblCellMar>
     </w:tblPr>
@@ -6194,7 +6196,9 @@
       <w:tblStyleRowBandSize w:val="1"/>
       <w:tblStyleColBandSize w:val="1"/>
       <w:tblCellMar>
+        <w:top w:w="0" w:type="dxa"/>
         <w:left w:w="115" w:type="dxa"/>
+        <w:bottom w:w="0" w:type="dxa"/>
         <w:right w:w="115" w:type="dxa"/>
       </w:tblCellMar>
     </w:tblPr>
@@ -6208,7 +6212,9 @@
       <w:tblStyleRowBandSize w:val="1"/>
       <w:tblStyleColBandSize w:val="1"/>
       <w:tblCellMar>
+        <w:top w:w="0" w:type="dxa"/>
         <w:left w:w="115" w:type="dxa"/>
+        <w:bottom w:w="0" w:type="dxa"/>
         <w:right w:w="115" w:type="dxa"/>
       </w:tblCellMar>
     </w:tblPr>
@@ -6618,7 +6624,9 @@
       <w:tblStyleRowBandSize w:val="1"/>
       <w:tblStyleColBandSize w:val="1"/>
       <w:tblCellMar>
+        <w:top w:w="0" w:type="dxa"/>
         <w:left w:w="115" w:type="dxa"/>
+        <w:bottom w:w="0" w:type="dxa"/>
         <w:right w:w="115" w:type="dxa"/>
       </w:tblCellMar>
     </w:tblPr>
@@ -6629,7 +6637,9 @@
       <w:tblStyleRowBandSize w:val="1"/>
       <w:tblStyleColBandSize w:val="1"/>
       <w:tblCellMar>
+        <w:top w:w="0" w:type="dxa"/>
         <w:left w:w="115" w:type="dxa"/>
+        <w:bottom w:w="0" w:type="dxa"/>
         <w:right w:w="115" w:type="dxa"/>
       </w:tblCellMar>
     </w:tblPr>
@@ -6640,7 +6650,9 @@
       <w:tblStyleRowBandSize w:val="1"/>
       <w:tblStyleColBandSize w:val="1"/>
       <w:tblCellMar>
+        <w:top w:w="0" w:type="dxa"/>
         <w:left w:w="115" w:type="dxa"/>
+        <w:bottom w:w="0" w:type="dxa"/>
         <w:right w:w="115" w:type="dxa"/>
       </w:tblCellMar>
     </w:tblPr>
@@ -6654,7 +6666,9 @@
       <w:tblStyleRowBandSize w:val="1"/>
       <w:tblStyleColBandSize w:val="1"/>
       <w:tblCellMar>
+        <w:top w:w="0" w:type="dxa"/>
         <w:left w:w="115" w:type="dxa"/>
+        <w:bottom w:w="0" w:type="dxa"/>
         <w:right w:w="115" w:type="dxa"/>
       </w:tblCellMar>
     </w:tblPr>

</xml_diff>

<commit_message>
Agregando sprint backlogs 1 y 2
</commit_message>
<xml_diff>
--- a/Documentos/PETAPP_PGC_01.docx.docx
+++ b/Documentos/PETAPP_PGC_01.docx.docx
@@ -4136,8 +4136,6 @@
             <w:r>
               <w:t>Las historias de usuario definidas</w:t>
             </w:r>
-            <w:bookmarkStart w:id="13" w:name="_GoBack"/>
-            <w:bookmarkEnd w:id="13"/>
           </w:p>
         </w:tc>
         <w:tc>
@@ -4272,13 +4270,22 @@
           <w:p>
             <w:pPr>
               <w:keepLines/>
+              <w:tabs>
+                <w:tab w:val="left" w:pos="270"/>
+                <w:tab w:val="center" w:pos="1359"/>
+              </w:tabs>
               <w:spacing w:after="120"/>
-              <w:jc w:val="center"/>
               <w:rPr>
                 <w:u w:val="single"/>
               </w:rPr>
             </w:pPr>
             <w:r>
+              <w:tab/>
+            </w:r>
+            <w:r>
+              <w:tab/>
+            </w:r>
+            <w:r>
               <w:t>PETAPP_DC_01</w:t>
             </w:r>
           </w:p>
@@ -4296,6 +4303,71 @@
             <w:r>
               <w:t>Diagrama de clases creado a partir del modelo entidad relación</w:t>
             </w:r>
+          </w:p>
+        </w:tc>
+        <w:tc>
+          <w:tcPr>
+            <w:tcW w:w="2944" w:type="dxa"/>
+          </w:tcPr>
+          <w:p>
+            <w:pPr>
+              <w:keepLines/>
+              <w:spacing w:after="120"/>
+            </w:pPr>
+            <w:r>
+              <w:t>Etapa de diseño</w:t>
+            </w:r>
+          </w:p>
+        </w:tc>
+      </w:tr>
+      <w:tr>
+        <w:tc>
+          <w:tcPr>
+            <w:tcW w:w="2948" w:type="dxa"/>
+          </w:tcPr>
+          <w:p>
+            <w:pPr>
+              <w:keepLines/>
+              <w:tabs>
+                <w:tab w:val="left" w:pos="270"/>
+                <w:tab w:val="center" w:pos="1359"/>
+              </w:tabs>
+              <w:spacing w:after="120"/>
+              <w:rPr>
+                <w:u w:val="single"/>
+              </w:rPr>
+            </w:pPr>
+            <w:r>
+              <w:tab/>
+            </w:r>
+            <w:r>
+              <w:tab/>
+            </w:r>
+            <w:r>
+              <w:t>PETAPP_SBL_01</w:t>
+            </w:r>
+          </w:p>
+        </w:tc>
+        <w:tc>
+          <w:tcPr>
+            <w:tcW w:w="2964" w:type="dxa"/>
+          </w:tcPr>
+          <w:p>
+            <w:pPr>
+              <w:keepLines/>
+              <w:spacing w:after="120"/>
+              <w:jc w:val="both"/>
+            </w:pPr>
+            <w:r>
+              <w:t xml:space="preserve">Sprint </w:t>
+            </w:r>
+            <w:proofErr w:type="spellStart"/>
+            <w:r>
+              <w:t>Backlog</w:t>
+            </w:r>
+            <w:bookmarkStart w:id="13" w:name="_GoBack"/>
+            <w:bookmarkEnd w:id="13"/>
+            <w:proofErr w:type="spellEnd"/>
           </w:p>
         </w:tc>
         <w:tc>

</xml_diff>